<commit_message>
fix: fix date format for templates
</commit_message>
<xml_diff>
--- a/public/downloads/SKD_1607010512700011_1766905935.docx
+++ b/public/downloads/SKD_1607010512700011_1766905935.docx
@@ -339,7 +339,7 @@
                 <w:szCs w:val="24"/>
                 <w:lang w:val="en-US" w:eastAsia="zh-CN"/>
               </w:rPr>
-              <w:t>Iman Carrazi nih bos AYAM</w:t>
+              <w:t>Iman Carrazi ayamm</w:t>
             </w:r>
           </w:p>
         </w:tc>
@@ -593,7 +593,7 @@
                 <w:szCs w:val="24"/>
                 <w:lang w:val="en-US" w:eastAsia="zh-CN"/>
               </w:rPr>
-              <w:t>Non cupiditate est s, 16 Agustus 1985</w:t>
+              <w:t>Non cupiditate est s, 16-08-1985</w:t>
             </w:r>
           </w:p>
         </w:tc>
@@ -1360,6 +1360,15 @@
                 <w:szCs w:val="24"/>
                 <w:lang w:val="en-US" w:eastAsia="zh-CN"/>
               </w:rPr>
+              <w:t>.</w:t>
+            </w:r>
+            <w:r>
+              <w:rPr>
+                <w:rFonts w:ascii="Arial" w:hAnsi="Arial" w:cs="Arial"/>
+                <w:sz w:val="24"/>
+                <w:szCs w:val="24"/>
+                <w:lang w:val="en-US" w:eastAsia="zh-CN"/>
+              </w:rPr>
               <w:t xml:space="preserve"> </w:t>
             </w:r>
             <w:proofErr w:type="spellStart"/>
@@ -1654,6 +1663,20 @@
               </w:rPr>
               <w:t>.</w:t>
             </w:r>
+            <w:bookmarkStart w:id="0" w:name="_GoBack"/>
+            <w:bookmarkEnd w:id="0"/>
+          </w:p>
+          <w:p>
+            <w:pPr>
+              <w:spacing w:after="0" w:line="240" w:lineRule="auto"/>
+              <w:jc w:val="both"/>
+              <w:rPr>
+                <w:rFonts w:ascii="Arial" w:hAnsi="Arial" w:cs="Arial"/>
+                <w:sz w:val="24"/>
+                <w:szCs w:val="24"/>
+                <w:lang w:val="en-US" w:eastAsia="zh-CN"/>
+              </w:rPr>
+            </w:pPr>
           </w:p>
           <w:p>
             <w:pPr>
@@ -1721,9 +1744,9 @@
                 <w:rFonts w:ascii="Arial" w:hAnsi="Arial" w:cs="Arial"/>
                 <w:sz w:val="24"/>
                 <w:szCs w:val="24"/>
-                <w:lang w:val="en-US" w:eastAsia="zh-CN"/>
-              </w:rPr>
-              <w:t>Est placeat dolore</w:t>
+                <w:lang w:eastAsia="zh-CN"/>
+              </w:rPr>
+              <w:t>Agar yang  bersangkutan dapat diberikan fasilitas seperlunya</w:t>
             </w:r>
           </w:p>
         </w:tc>
@@ -1740,8 +1763,6 @@
           <w:lang w:eastAsia="zh-CN"/>
         </w:rPr>
       </w:pPr>
-      <w:bookmarkStart w:id="0" w:name="_GoBack"/>
-      <w:bookmarkEnd w:id="0"/>
     </w:p>
     <w:p>
       <w:pPr>
@@ -1942,7 +1963,7 @@
                 <w:szCs w:val="28"/>
                 <w:lang w:val="en-US"/>
               </w:rPr>
-              <w:t>${tanggal_berlaku}</w:t>
+              <w:t>28-03-2026</w:t>
             </w:r>
           </w:p>
         </w:tc>
@@ -2130,7 +2151,7 @@
                 <w:szCs w:val="24"/>
                 <w:lang w:val="en-US" w:eastAsia="zh-CN"/>
               </w:rPr>
-              <w:t>28 Desember 2025</w:t>
+              <w:t>28-12-2025</w:t>
             </w:r>
           </w:p>
         </w:tc>
@@ -2317,7 +2338,7 @@
                 <w:szCs w:val="24"/>
                 <w:lang w:val="en-US" w:eastAsia="zh-CN"/>
               </w:rPr>
-              <w:t>Iman Carrazi nih bos AYAM</w:t>
+              <w:t>Iman Carrazi ayamm</w:t>
             </w:r>
           </w:p>
         </w:tc>
@@ -2913,7 +2934,7 @@
             </wp:anchor>
           </w:drawing>
         </mc:Choice>
-        <mc:Fallback xmlns:w16sdtfl="http://schemas.microsoft.com/office/word/2024/wordml/sdtformatlock" xmlns:w16sdtdh="http://schemas.microsoft.com/office/word/2020/wordml/sdtdatahash" xmlns:w16du="http://schemas.microsoft.com/office/word/2023/wordml/word16du" xmlns:w16="http://schemas.microsoft.com/office/word/2018/wordml" xmlns:w16cex="http://schemas.microsoft.com/office/word/2018/wordml/cex" xmlns:oel="http://schemas.microsoft.com/office/2019/extlst">
+        <mc:Fallback xmlns:oel="http://schemas.microsoft.com/office/2019/extlst" xmlns:w16cex="http://schemas.microsoft.com/office/word/2018/wordml/cex" xmlns:w16="http://schemas.microsoft.com/office/word/2018/wordml" xmlns:w16du="http://schemas.microsoft.com/office/word/2023/wordml/word16du" xmlns:w16sdtdh="http://schemas.microsoft.com/office/word/2020/wordml/sdtdatahash" xmlns:w16sdtfl="http://schemas.microsoft.com/office/word/2024/wordml/sdtformatlock">
           <w:pict>
             <v:shapetype w14:anchorId="36D7F06A" id="_x0000_t32" coordsize="21600,21600" o:spt="32" o:oned="t" path="m,l21600,21600e" filled="f">
               <v:path arrowok="t" fillok="f" o:connecttype="none"/>

</xml_diff>